<commit_message>
Mexendo no docx Machine Learning
</commit_message>
<xml_diff>
--- a/Machine Learning.docx
+++ b/Machine Learning.docx
@@ -6,26 +6,16 @@
       <w:pPr>
         <w:jc w:val="both"/>
       </w:pPr>
-      <w:proofErr w:type="spellStart"/>
-      <w:r>
-        <w:t>Machine</w:t>
-      </w:r>
-      <w:proofErr w:type="spellEnd"/>
-      <w:r>
-        <w:t xml:space="preserve"> Learning – Anotações do Curso de Python Fundamentos para Data Science</w:t>
-      </w:r>
-    </w:p>
-    <w:p>
-      <w:pPr>
-        <w:jc w:val="both"/>
-      </w:pPr>
-      <w:proofErr w:type="spellStart"/>
-      <w:r>
-        <w:t>Scikit-Learn</w:t>
-      </w:r>
-      <w:proofErr w:type="spellEnd"/>
-      <w:r>
-        <w:t xml:space="preserve"> é uma biblioteca do Python que fornece ferramentas simples e eficientes para</w:t>
+      <w:r>
+        <w:t>Machine Learning – Anotações do Curso de Python Fundamentos para Data Science</w:t>
+      </w:r>
+    </w:p>
+    <w:p>
+      <w:pPr>
+        <w:jc w:val="both"/>
+      </w:pPr>
+      <w:r>
+        <w:t>Scikit-Learn é uma biblioteca do Python que fornece ferramentas simples e eficientes para</w:t>
       </w:r>
       <w:r>
         <w:rPr>
@@ -35,51 +25,7 @@
         <w:t xml:space="preserve"> </w:t>
       </w:r>
       <w:r>
-        <w:t xml:space="preserve">Data Mining e Análise de Dados, fornecendo modelos, é </w:t>
-      </w:r>
-      <w:r>
-        <w:t xml:space="preserve">usado junto com o </w:t>
-      </w:r>
-      <w:proofErr w:type="spellStart"/>
-      <w:r>
-        <w:t>NumPy</w:t>
-      </w:r>
-      <w:proofErr w:type="spellEnd"/>
-      <w:r>
-        <w:t xml:space="preserve"> (</w:t>
-      </w:r>
-      <w:r>
-        <w:t>Computação Matemática</w:t>
-      </w:r>
-      <w:r>
-        <w:t xml:space="preserve">), </w:t>
-      </w:r>
-      <w:proofErr w:type="spellStart"/>
-      <w:r>
-        <w:t>SciPy</w:t>
-      </w:r>
-      <w:proofErr w:type="spellEnd"/>
-      <w:r>
-        <w:t xml:space="preserve"> e </w:t>
-      </w:r>
-      <w:proofErr w:type="spellStart"/>
-      <w:r>
-        <w:t>Matplotlib</w:t>
-      </w:r>
-      <w:proofErr w:type="spellEnd"/>
-      <w:r>
-        <w:t xml:space="preserve"> (Visualização de Dados</w:t>
-      </w:r>
-      <w:r>
-        <w:t xml:space="preserve">) e é usado para criar modelos e não para leitura, manipulação e sumarização de dados, isso é papel do </w:t>
-      </w:r>
-      <w:proofErr w:type="spellStart"/>
-      <w:r>
-        <w:t>NumPy</w:t>
-      </w:r>
-      <w:proofErr w:type="spellEnd"/>
-      <w:r>
-        <w:t>, Pandas (Manipulação de dados)</w:t>
+        <w:t>Data Mining e Análise de Dados, fornecendo modelos, é usado junto com o NumPy (Computação Matemática), SciPy e Matplotlib (Visualização de Dados) e é usado para criar modelos e não para leitura, manipulação e sumarização de dados, isso é papel do NumPy, Pandas (Manipulação de dados)</w:t>
       </w:r>
     </w:p>
     <w:p>
@@ -90,19 +36,29 @@
         <w:t>Tenta prever propriedades em dados desconhecidos dentro de amostra de dados.</w:t>
       </w:r>
     </w:p>
-    <w:p/>
+    <w:p>
+      <w:pPr>
+        <w:jc w:val="both"/>
+      </w:pPr>
+    </w:p>
     <w:p>
       <w:pPr>
         <w:pStyle w:val="Ttulo1"/>
+        <w:jc w:val="both"/>
       </w:pPr>
       <w:r>
         <w:t>Tipos de Aprendizado</w:t>
       </w:r>
     </w:p>
-    <w:p/>
+    <w:p>
+      <w:pPr>
+        <w:jc w:val="both"/>
+      </w:pPr>
+    </w:p>
     <w:p>
       <w:pPr>
         <w:pStyle w:val="Ttulo2"/>
+        <w:jc w:val="both"/>
       </w:pPr>
       <w:r>
         <w:t>Supervisionada</w:t>
@@ -113,34 +69,10 @@
         <w:jc w:val="both"/>
       </w:pPr>
       <w:r>
-        <w:t xml:space="preserve">É o termo usado sempre que o programa é “treinado” sobre um conjunto de dados pré-definido. Baseado no treinamento com os dados pré-definidos, o programa pode tomar decisões precisas quando recebe novos dados. Exemplo: Pode-se usar um conjunto de dados de recursos humanos para treinamento da </w:t>
-      </w:r>
-      <w:proofErr w:type="spellStart"/>
-      <w:r>
-        <w:t>Machine</w:t>
-      </w:r>
-      <w:proofErr w:type="spellEnd"/>
-      <w:r>
-        <w:t xml:space="preserve"> Learning, que tenha tweets marcados como positivos, negativos e neutros e assim treinar um classificador de análise de sentimento</w:t>
+        <w:t>É o termo usado sempre que o programa é “treinado” sobre um conjunto de dados pré-definido. Baseado no treinamento com os dados pré-definidos, o programa pode tomar decisões precisas quando recebe novos dados. Exemplo: Pode-se usar um conjunto de dados de recursos humanos para treinamento da Machine Learning, que tenha tweets marcados como positivos, negativos e neutros e assim treinar um classificador de análise de sentimento</w:t>
       </w:r>
       <w:r>
         <w:t>.</w:t>
-      </w:r>
-    </w:p>
-    <w:p>
-      <w:pPr>
-        <w:jc w:val="both"/>
-      </w:pPr>
-      <w:r>
-        <w:t xml:space="preserve">Exemplo pode ser o </w:t>
-      </w:r>
-      <w:proofErr w:type="spellStart"/>
-      <w:r>
-        <w:t>reCaptcha</w:t>
-      </w:r>
-      <w:proofErr w:type="spellEnd"/>
-      <w:r>
-        <w:t xml:space="preserve"> do Google.</w:t>
       </w:r>
     </w:p>
     <w:p>
@@ -155,15 +87,7 @@
         <w:t xml:space="preserve">Classificação – </w:t>
       </w:r>
       <w:r>
-        <w:t xml:space="preserve">É o processo de tomar algum tipo de entrada e atribuir um rótulo a ela. Sistemas de classificação são usados geralmente quando as previsões são de natureza distinta, </w:t>
-      </w:r>
-      <w:proofErr w:type="gramStart"/>
-      <w:r>
-        <w:t>ou seja</w:t>
-      </w:r>
-      <w:proofErr w:type="gramEnd"/>
-      <w:r>
-        <w:t xml:space="preserve"> um simples “Sim” ou “Não”.</w:t>
+        <w:t>É o processo de tomar algum tipo de entrada e atribuir um rótulo a ela. Sistemas de classificação são usados geralmente quando as previsões são de natureza distinta, ou seja um simples “Sim” ou “Não”.</w:t>
       </w:r>
     </w:p>
     <w:p>
@@ -192,6 +116,7 @@
     <w:p>
       <w:pPr>
         <w:pStyle w:val="Ttulo2"/>
+        <w:jc w:val="both"/>
       </w:pPr>
       <w:r>
         <w:t>Não Supervisionada</w:t>
@@ -201,22 +126,300 @@
       <w:pPr>
         <w:jc w:val="both"/>
       </w:pPr>
+      <w:r>
+        <w:t xml:space="preserve">É o termo usado quando um programa pode automaticamente encontrar padrões e relações em um conjunto de dados. </w:t>
+      </w:r>
+    </w:p>
+    <w:p>
+      <w:pPr>
+        <w:jc w:val="both"/>
+      </w:pPr>
+      <w:r>
+        <w:t>Exemplo: Análise de um conjunto de dados de e-mails e agrupamento automático de e-mails relacionados ao tema, sem que o programa possuía qualquer conhecimento prévio sobre os dados.</w:t>
+      </w:r>
+    </w:p>
+    <w:p>
+      <w:pPr>
+        <w:pStyle w:val="Ttulo2"/>
+      </w:pPr>
+      <w:r>
+        <w:t>Reforço</w:t>
+      </w:r>
+    </w:p>
+    <w:p/>
+    <w:p>
+      <w:pPr>
+        <w:pStyle w:val="Ttulo1"/>
+      </w:pPr>
+      <w:r>
+        <w:t xml:space="preserve">Outras </w:t>
+      </w:r>
+      <w:r>
+        <w:rPr>
+          <w:rStyle w:val="Ttulo1Char"/>
+        </w:rPr>
+        <w:t>anotações</w:t>
+      </w:r>
+    </w:p>
+    <w:p>
+      <w:pPr>
+        <w:jc w:val="both"/>
+      </w:pPr>
+      <w:r>
+        <w:t>N</w:t>
+      </w:r>
       <w:bookmarkStart w:id="0" w:name="_GoBack"/>
-      <w:r>
-        <w:t xml:space="preserve">É o termo usado quando um programa pode automaticamente encontrar padrões e relações em um conjunto de dados. </w:t>
-      </w:r>
-    </w:p>
-    <w:p>
-      <w:pPr>
-        <w:jc w:val="both"/>
-      </w:pPr>
-      <w:r>
-        <w:t>Exemplo: Análise de um conjunto de dados de e-mails e agrupamento automático de e-mails relacionados ao tema, sem que o programa possuía qualquer conhecimento prévio sobre os dados.</w:t>
-      </w:r>
       <w:bookmarkEnd w:id="0"/>
+      <w:r>
+        <w:t xml:space="preserve">o modelo supervisionado se sabe quais são os inputs e quais são os outputs de </w:t>
+      </w:r>
+      <w:r>
+        <w:rPr>
+          <w:i/>
+          <w:iCs/>
+        </w:rPr>
+        <w:t>f(x)</w:t>
+      </w:r>
+      <w:r>
+        <w:t xml:space="preserve"> enquanto no modelo não-supervisionado se sabe os inputs, porém não se sabe os outputs de </w:t>
+      </w:r>
+      <w:r>
+        <w:rPr>
+          <w:i/>
+          <w:iCs/>
+        </w:rPr>
+        <w:t>f(x)</w:t>
+      </w:r>
+      <w:r>
+        <w:t>.</w:t>
+      </w:r>
+    </w:p>
+    <w:p>
+      <w:pPr>
+        <w:jc w:val="both"/>
+      </w:pPr>
+      <w:r>
+        <w:t xml:space="preserve">Partindo de uma população/amostra, </w:t>
+      </w:r>
+      <w:r>
+        <w:t>é realizado o pr</w:t>
+      </w:r>
+      <w:r>
+        <w:t xml:space="preserve">é </w:t>
+      </w:r>
+      <w:r>
+        <w:t xml:space="preserve">processamento </w:t>
+      </w:r>
+      <w:r>
+        <w:t xml:space="preserve">(filtro) dos dados, </w:t>
+      </w:r>
+      <w:r>
+        <w:t>normalizando e limpando dados para adequar ao padrão</w:t>
+      </w:r>
+      <w:r>
+        <w:t>.</w:t>
+      </w:r>
+    </w:p>
+    <w:p>
+      <w:pPr>
+        <w:jc w:val="both"/>
+        <w:rPr>
+          <w:i/>
+          <w:iCs/>
+        </w:rPr>
+      </w:pPr>
+      <w:r>
+        <w:rPr>
+          <w:i/>
+          <w:iCs/>
+        </w:rPr>
+        <w:t>O modelo é a simplificação do Mundo Rea</w:t>
+      </w:r>
+      <w:r>
+        <w:rPr>
+          <w:i/>
+          <w:iCs/>
+        </w:rPr>
+        <w:t>l.</w:t>
+      </w:r>
+    </w:p>
+    <w:p>
+      <w:pPr>
+        <w:pStyle w:val="Ttulo2"/>
+      </w:pPr>
+      <w:r>
+        <w:lastRenderedPageBreak/>
+        <w:t>Nearest Neighbors (Vizinhos próximos)</w:t>
+      </w:r>
+    </w:p>
+    <w:p>
+      <w:pPr>
+        <w:jc w:val="both"/>
+      </w:pPr>
+      <w:r>
+        <w:t xml:space="preserve">Partindo de um Dado, é verificado os seus ‘vizinhos’ e então é possível a </w:t>
+      </w:r>
+      <w:r>
+        <w:t>predefinir a classificação</w:t>
+      </w:r>
+      <w:r>
+        <w:t xml:space="preserve"> do Dado</w:t>
+      </w:r>
+      <w:r>
+        <w:t>.</w:t>
+      </w:r>
+      <w:r>
+        <w:t xml:space="preserve"> </w:t>
+      </w:r>
+    </w:p>
+    <w:p>
+      <w:pPr>
+        <w:jc w:val="both"/>
+      </w:pPr>
+      <w:r>
+        <w:t xml:space="preserve">O princípio por trás deste algoritmo é encontrar um número predefinido </w:t>
+      </w:r>
+      <w:r>
+        <w:t xml:space="preserve">de amostras de treinamento próximas de um novo ponto e prever </w:t>
+      </w:r>
+      <w:r>
+        <w:t>um novo rótulo para eles.</w:t>
+      </w:r>
+      <w:r>
+        <w:t xml:space="preserve"> Este número de amostras </w:t>
+      </w:r>
+      <w:r>
+        <w:t xml:space="preserve">pode ser definido pelo usuário (k-nearest neighbor learning) </w:t>
+      </w:r>
+      <w:r>
+        <w:t xml:space="preserve">ou variar de acordo com a distância local entre os pontos (aprendizado </w:t>
+      </w:r>
+      <w:r>
+        <w:t xml:space="preserve">do vizinho de acordo </w:t>
+      </w:r>
+      <w:r>
+        <w:t>com base no rai</w:t>
+      </w:r>
+      <w:r>
+        <w:t>o</w:t>
+      </w:r>
+      <w:r>
+        <w:t>)</w:t>
+      </w:r>
+      <w:r>
+        <w:t>. A distância local pode ser de qualquer medida métrica</w:t>
+      </w:r>
+      <w:r>
+        <w:t>, sendo padrão euclidiano é a escolha mais comum.</w:t>
+      </w:r>
+      <w:r>
+        <w:t xml:space="preserve"> </w:t>
+      </w:r>
+    </w:p>
+    <w:p>
+      <w:pPr>
+        <w:jc w:val="both"/>
+      </w:pPr>
+      <w:r>
+        <w:t>Os métodos com base de vizinhos próximos são conhecidos como métodos de machine learning não-generalizados</w:t>
+      </w:r>
+      <w:r>
+        <w:t xml:space="preserve"> </w:t>
+      </w:r>
+      <w:r>
+        <w:t>por conta deles “memorizarem” os dados de treinamento.</w:t>
+      </w:r>
+      <w:r>
+        <w:t xml:space="preserve"> (possivelmente transformados em uma estrutura de rápida indexação como Ball Tree ou KD Tree).</w:t>
+      </w:r>
+    </w:p>
+    <w:p>
+      <w:pPr>
+        <w:jc w:val="both"/>
+        <w:rPr>
+          <w:i/>
+          <w:iCs/>
+          <w:lang w:val="en-US"/>
+        </w:rPr>
+      </w:pPr>
+      <w:r>
+        <w:rPr>
+          <w:i/>
+          <w:iCs/>
+          <w:lang w:val="en-US"/>
+        </w:rPr>
+        <w:t>From sklearn.</w:t>
+      </w:r>
+      <w:r>
+        <w:rPr>
+          <w:i/>
+          <w:iCs/>
+          <w:lang w:val="en-US"/>
+        </w:rPr>
+        <w:t>neighbors import NearestNeighbors</w:t>
+      </w:r>
+    </w:p>
+    <w:p>
+      <w:pPr>
+        <w:jc w:val="both"/>
+        <w:rPr>
+          <w:lang w:val="en-US"/>
+        </w:rPr>
+      </w:pPr>
+      <w:r>
+        <w:rPr>
+          <w:i/>
+          <w:iCs/>
+          <w:lang w:val="en-US"/>
+        </w:rPr>
+        <w:t>NearestNeightbors(algorithm = ‘auto’/’bal</w:t>
+      </w:r>
+      <w:r>
+        <w:rPr>
+          <w:i/>
+          <w:iCs/>
+          <w:lang w:val="en-US"/>
+        </w:rPr>
+        <w:t>l_tree’/’kd_tree’/’brute’)</w:t>
+      </w:r>
+    </w:p>
+    <w:p>
+      <w:pPr>
+        <w:jc w:val="both"/>
+        <w:rPr>
+          <w:i/>
+          <w:iCs/>
+        </w:rPr>
+      </w:pPr>
+      <w:r>
+        <w:t>Deixando como auto, o algoritmo tenta detectar o melhor algoritm</w:t>
+      </w:r>
+      <w:r>
+        <w:t>o de busca para treinar dados.</w:t>
+      </w:r>
+      <w:r>
+        <w:rPr>
+          <w:i/>
+          <w:iCs/>
+        </w:rPr>
+        <w:t xml:space="preserve"> </w:t>
+      </w:r>
+    </w:p>
+    <w:p>
+      <w:pPr>
+        <w:pStyle w:val="Ttulo2"/>
+      </w:pPr>
+      <w:hyperlink r:id="rId6" w:anchor="user-guide" w:history="1">
+        <w:r>
+          <w:rPr>
+            <w:rStyle w:val="Hyperlink"/>
+          </w:rPr>
+          <w:t>https://scikit-learn.org/stable/user_guide.html#user-guide</w:t>
+        </w:r>
+      </w:hyperlink>
     </w:p>
     <w:sectPr>
-      <w:headerReference w:type="default" r:id="rId6"/>
+      <w:headerReference w:type="default" r:id="rId7"/>
       <w:pgSz w:w="11906" w:h="16838"/>
       <w:pgMar w:top="1417" w:right="1701" w:bottom="1417" w:left="1701" w:header="708" w:footer="708" w:gutter="0"/>
       <w:cols w:space="708"/>
@@ -361,7 +564,7 @@
       </w:pPr>
     </w:pPrDefault>
   </w:docDefaults>
-  <w:latentStyles w:defLockedState="0" w:defUIPriority="99" w:defSemiHidden="0" w:defUnhideWhenUsed="0" w:defQFormat="0" w:count="376">
+  <w:latentStyles w:defLockedState="0" w:defUIPriority="99" w:defSemiHidden="0" w:defUnhideWhenUsed="0" w:defQFormat="0" w:count="377">
     <w:lsdException w:name="Normal" w:uiPriority="0" w:qFormat="1"/>
     <w:lsdException w:name="heading 1" w:uiPriority="9" w:qFormat="1"/>
     <w:lsdException w:name="heading 2" w:semiHidden="1" w:uiPriority="9" w:unhideWhenUsed="1" w:qFormat="1"/>
@@ -467,6 +670,7 @@
     <w:lsdException w:name="HTML Sample" w:semiHidden="1" w:unhideWhenUsed="1"/>
     <w:lsdException w:name="HTML Typewriter" w:semiHidden="1" w:unhideWhenUsed="1"/>
     <w:lsdException w:name="HTML Variable" w:semiHidden="1" w:unhideWhenUsed="1"/>
+    <w:lsdException w:name="Normal Table" w:semiHidden="1" w:unhideWhenUsed="1"/>
     <w:lsdException w:name="annotation subject" w:semiHidden="1" w:unhideWhenUsed="1"/>
     <w:lsdException w:name="No List" w:semiHidden="1" w:unhideWhenUsed="1"/>
     <w:lsdException w:name="Outline List 1" w:semiHidden="1" w:unhideWhenUsed="1"/>
@@ -513,8 +717,10 @@
     <w:lsdException w:name="Table Subtle 2" w:semiHidden="1" w:unhideWhenUsed="1"/>
     <w:lsdException w:name="Table Web 1" w:semiHidden="1" w:unhideWhenUsed="1"/>
     <w:lsdException w:name="Table Web 2" w:semiHidden="1" w:unhideWhenUsed="1"/>
+    <w:lsdException w:name="Table Web 3" w:semiHidden="1" w:unhideWhenUsed="1"/>
     <w:lsdException w:name="Balloon Text" w:semiHidden="1" w:unhideWhenUsed="1"/>
     <w:lsdException w:name="Table Grid" w:uiPriority="39"/>
+    <w:lsdException w:name="Table Theme" w:semiHidden="1" w:unhideWhenUsed="1"/>
     <w:lsdException w:name="Placeholder Text" w:semiHidden="1"/>
     <w:lsdException w:name="No Spacing" w:uiPriority="1" w:qFormat="1"/>
     <w:lsdException w:name="Light Shading" w:uiPriority="60"/>
@@ -735,6 +941,7 @@
     <w:lsdException w:name="Hashtag" w:semiHidden="1" w:unhideWhenUsed="1"/>
     <w:lsdException w:name="Unresolved Mention" w:semiHidden="1" w:unhideWhenUsed="1"/>
     <w:lsdException w:name="Smart Link" w:semiHidden="1" w:unhideWhenUsed="1"/>
+    <w:lsdException w:name="Smart Link Error" w:semiHidden="1" w:unhideWhenUsed="1"/>
   </w:latentStyles>
   <w:style w:type="paragraph" w:default="1" w:styleId="Normal">
     <w:name w:val="Normal"/>
@@ -878,6 +1085,18 @@
       <w:color w:val="2F5496" w:themeColor="accent1" w:themeShade="BF"/>
       <w:sz w:val="32"/>
       <w:szCs w:val="32"/>
+    </w:rPr>
+  </w:style>
+  <w:style w:type="character" w:styleId="Hyperlink">
+    <w:name w:val="Hyperlink"/>
+    <w:basedOn w:val="Fontepargpadro"/>
+    <w:uiPriority w:val="99"/>
+    <w:semiHidden/>
+    <w:unhideWhenUsed/>
+    <w:rsid w:val="00BB03A4"/>
+    <w:rPr>
+      <w:color w:val="0000FF"/>
+      <w:u w:val="single"/>
     </w:rPr>
   </w:style>
 </w:styles>

</xml_diff>